<commit_message>
dokumentáció, tagolási hibák orvosolása html és php részlegen
</commit_message>
<xml_diff>
--- a/doc/dokumentáció.docx
+++ b/doc/dokumentáció.docx
@@ -29,6 +29,7 @@
           <w:szCs w:val="44"/>
         </w:rPr>
       </w:pPr>
+      <w:bookmarkStart w:id="0" w:name="_GoBack"/>
       <w:proofErr w:type="spellStart"/>
       <w:r>
         <w:rPr>
@@ -58,6 +59,7 @@
       </w:r>
       <w:proofErr w:type="spellEnd"/>
     </w:p>
+    <w:bookmarkEnd w:id="0"/>
     <w:p>
       <w:pPr>
         <w:jc w:val="center"/>
@@ -331,8 +333,6 @@
         </w:rPr>
         <w:t xml:space="preserve">Főoldal: A főoldal egy egyszerű weblap. Itt üdvözüljük a felhasználót. Rövid bemutatást adunk a könyvtárról a felhasználóknak. Belátást nyerhetnek a könyvtár belsejébe is. Eben pár kép segít. </w:t>
       </w:r>
-      <w:bookmarkStart w:id="0" w:name="_GoBack"/>
-      <w:bookmarkEnd w:id="0"/>
     </w:p>
     <w:sectPr>
       <w:pgSz w:w="11906" w:h="16838"/>

</xml_diff>

<commit_message>
carousel angularJS-re átírásának elkezdése
</commit_message>
<xml_diff>
--- a/doc/dokumentáció.docx
+++ b/doc/dokumentáció.docx
@@ -20,46 +20,6 @@
         <w:t>MOK Könyvtár projekt – dokumentáció</w:t>
       </w:r>
     </w:p>
-    <w:p>
-      <w:pPr>
-        <w:jc w:val="center"/>
-        <w:rPr>
-          <w:rFonts w:ascii="Times New Roman" w:hAnsi="Times New Roman" w:cs="Times New Roman"/>
-          <w:sz w:val="44"/>
-          <w:szCs w:val="44"/>
-        </w:rPr>
-      </w:pPr>
-      <w:bookmarkStart w:id="0" w:name="_GoBack"/>
-      <w:proofErr w:type="spellStart"/>
-      <w:r>
-        <w:rPr>
-          <w:rFonts w:ascii="Times New Roman" w:hAnsi="Times New Roman" w:cs="Times New Roman"/>
-          <w:sz w:val="44"/>
-          <w:szCs w:val="44"/>
-        </w:rPr>
-        <w:t>Raikou</w:t>
-      </w:r>
-      <w:proofErr w:type="spellEnd"/>
-      <w:r>
-        <w:rPr>
-          <w:rFonts w:ascii="Times New Roman" w:hAnsi="Times New Roman" w:cs="Times New Roman"/>
-          <w:sz w:val="44"/>
-          <w:szCs w:val="44"/>
-        </w:rPr>
-        <w:t xml:space="preserve"> </w:t>
-      </w:r>
-      <w:proofErr w:type="spellStart"/>
-      <w:r>
-        <w:rPr>
-          <w:rFonts w:ascii="Times New Roman" w:hAnsi="Times New Roman" w:cs="Times New Roman"/>
-          <w:sz w:val="44"/>
-          <w:szCs w:val="44"/>
-        </w:rPr>
-        <w:t>Usagi</w:t>
-      </w:r>
-      <w:proofErr w:type="spellEnd"/>
-    </w:p>
-    <w:bookmarkEnd w:id="0"/>
     <w:p>
       <w:pPr>
         <w:jc w:val="center"/>
@@ -223,7 +183,7 @@
           <w:sz w:val="36"/>
           <w:szCs w:val="36"/>
         </w:rPr>
-        <w:t xml:space="preserve"> Ákos alkotja. A feladatokat egymás között úgy </w:t>
+        <w:t xml:space="preserve"> Ákos alkotja. A feladatokat egymás között úgy osztjuk el, hogy a feladatok mindig tudjanak haladni. </w:t>
       </w:r>
       <w:r>
         <w:rPr>
@@ -232,7 +192,7 @@
           <w:szCs w:val="36"/>
         </w:rPr>
         <w:lastRenderedPageBreak/>
-        <w:t>osztjuk el, hogy a feladatok mindig tudjanak haladni. Próbálunk arra figyelni, hogy mindenki széleskörűen részt vegyen a feladatokban. Ez azt jelenti, hogy mindenki dolgozzon mindenen. Próbáljuk egységesíteni is a programozási stílust, hogy egymás feladatait minél könnyebb legyen tesztelni.</w:t>
+        <w:t>Próbálunk arra figyelni, hogy mindenki széleskörűen részt vegyen a feladatokban. Ez azt jelenti, hogy mindenki dolgozzon mindenen. Próbáljuk egységesíteni is a programozási stílust, hogy egymás feladatait minél könnyebb legyen tesztelni.</w:t>
       </w:r>
     </w:p>
     <w:p>
@@ -333,6 +293,8 @@
         </w:rPr>
         <w:t xml:space="preserve">Főoldal: A főoldal egy egyszerű weblap. Itt üdvözüljük a felhasználót. Rövid bemutatást adunk a könyvtárról a felhasználóknak. Belátást nyerhetnek a könyvtár belsejébe is. Eben pár kép segít. </w:t>
       </w:r>
+      <w:bookmarkStart w:id="0" w:name="_GoBack"/>
+      <w:bookmarkEnd w:id="0"/>
     </w:p>
     <w:sectPr>
       <w:pgSz w:w="11906" w:h="16838"/>

</xml_diff>